<commit_message>
added pending_po table and nb, started fulfill_pending function, db_update changes negative amounts to zero
</commit_message>
<xml_diff>
--- a/production_sheets/Last_Mash_Log.docx
+++ b/production_sheets/Last_Mash_Log.docx
@@ -81,7 +81,7 @@
                 <w:rFonts w:ascii="Verdana" w:hAnsi="Verdana"/>
                 <w:sz w:val="28"/>
               </w:rPr>
-              <w:t>2019-03-29</w:t>
+              <w:t>2019-03-20</w:t>
             </w:r>
           </w:p>
         </w:tc>
@@ -748,7 +748,7 @@
                 <w:rFonts w:ascii="Verdana" w:hAnsi="Verdana"/>
                 <w:sz w:val="28"/>
               </w:rPr>
-              <w:t>400</w:t>
+              <w:t>100</w:t>
             </w:r>
           </w:p>
         </w:tc>
@@ -773,12 +773,89 @@
                 <w:rFonts w:ascii="Verdana" w:hAnsi="Verdana"/>
                 <w:sz w:val="28"/>
               </w:rPr>
-              <w:t>16168</w:t>
+              <w:t>450</w:t>
             </w:r>
           </w:p>
         </w:tc>
       </w:tr>
       <w:bookmarkEnd w:id="3"/>
+      <w:tr>
+        <w:trPr>
+          <w:trHeight w:val="432"/>
+        </w:trPr>
+        <w:tc>
+          <w:tcPr>
+            <w:tcW w:w="3164" w:type="dxa"/>
+            <w:vAlign w:val="center"/>
+          </w:tcPr>
+          <w:p>
+            <w:pPr>
+              <w:pStyle w:val="TableParagraph"/>
+              <w:jc w:val="center"/>
+              <w:rPr>
+                <w:rFonts w:ascii="Verdana" w:hAnsi="Verdana"/>
+                <w:sz w:val="28"/>
+                <w:szCs w:val="28"/>
+              </w:rPr>
+            </w:pPr>
+            <w:r>
+              <w:rPr>
+                <w:rFonts w:ascii="Verdana" w:hAnsi="Verdana"/>
+                <w:sz w:val="28"/>
+              </w:rPr>
+              <w:t>Corn</w:t>
+            </w:r>
+          </w:p>
+        </w:tc>
+        <w:tc>
+          <w:tcPr>
+            <w:tcW w:w="3164" w:type="dxa"/>
+            <w:vAlign w:val="center"/>
+          </w:tcPr>
+          <w:p>
+            <w:pPr>
+              <w:pStyle w:val="TableParagraph"/>
+              <w:jc w:val="center"/>
+              <w:rPr>
+                <w:rFonts w:ascii="Verdana" w:hAnsi="Verdana"/>
+                <w:sz w:val="28"/>
+                <w:szCs w:val="28"/>
+              </w:rPr>
+            </w:pPr>
+            <w:r>
+              <w:rPr>
+                <w:rFonts w:ascii="Verdana" w:hAnsi="Verdana"/>
+                <w:sz w:val="28"/>
+              </w:rPr>
+              <w:t>230</w:t>
+            </w:r>
+          </w:p>
+        </w:tc>
+        <w:tc>
+          <w:tcPr>
+            <w:tcW w:w="3168" w:type="dxa"/>
+            <w:vAlign w:val="center"/>
+          </w:tcPr>
+          <w:p>
+            <w:pPr>
+              <w:pStyle w:val="TableParagraph"/>
+              <w:jc w:val="center"/>
+              <w:rPr>
+                <w:rFonts w:ascii="Verdana" w:hAnsi="Verdana"/>
+                <w:sz w:val="28"/>
+                <w:szCs w:val="28"/>
+              </w:rPr>
+            </w:pPr>
+            <w:r>
+              <w:rPr>
+                <w:rFonts w:ascii="Verdana" w:hAnsi="Verdana"/>
+                <w:sz w:val="28"/>
+              </w:rPr>
+              <w:t>1050</w:t>
+            </w:r>
+          </w:p>
+        </w:tc>
+      </w:tr>
       <w:tr>
         <w:trPr>
           <w:trHeight w:val="432"/>
@@ -827,7 +904,7 @@
                 <w:rFonts w:ascii="Verdana" w:hAnsi="Verdana"/>
                 <w:sz w:val="28"/>
               </w:rPr>
-              <w:t>100</w:t>
+              <w:t>30</w:t>
             </w:r>
           </w:p>
         </w:tc>
@@ -851,7 +928,7 @@
                 <w:rFonts w:ascii="Verdana" w:hAnsi="Verdana"/>
                 <w:sz w:val="28"/>
               </w:rPr>
-              <w:t>16163</w:t>
+              <w:t>1300</w:t>
             </w:r>
           </w:p>
         </w:tc>
@@ -904,7 +981,7 @@
                 <w:rFonts w:ascii="Verdana" w:hAnsi="Verdana"/>
                 <w:sz w:val="28"/>
               </w:rPr>
-              <w:t>100</w:t>
+              <w:t>30</w:t>
             </w:r>
           </w:p>
         </w:tc>
@@ -928,64 +1005,8 @@
                 <w:rFonts w:ascii="Verdana" w:hAnsi="Verdana"/>
                 <w:sz w:val="28"/>
               </w:rPr>
-              <w:t>8432</w:t>
+              <w:t>123</w:t>
             </w:r>
-          </w:p>
-        </w:tc>
-      </w:tr>
-      <w:tr>
-        <w:trPr>
-          <w:trHeight w:val="432"/>
-        </w:trPr>
-        <w:tc>
-          <w:tcPr>
-            <w:tcW w:w="3164" w:type="dxa"/>
-            <w:vAlign w:val="center"/>
-          </w:tcPr>
-          <w:p>
-            <w:pPr>
-              <w:pStyle w:val="TableParagraph"/>
-              <w:jc w:val="center"/>
-              <w:rPr>
-                <w:rFonts w:ascii="Verdana" w:hAnsi="Verdana"/>
-                <w:sz w:val="28"/>
-                <w:szCs w:val="28"/>
-              </w:rPr>
-            </w:pPr>
-          </w:p>
-        </w:tc>
-        <w:tc>
-          <w:tcPr>
-            <w:tcW w:w="3164" w:type="dxa"/>
-            <w:vAlign w:val="center"/>
-          </w:tcPr>
-          <w:p>
-            <w:pPr>
-              <w:pStyle w:val="TableParagraph"/>
-              <w:jc w:val="center"/>
-              <w:rPr>
-                <w:rFonts w:ascii="Verdana" w:hAnsi="Verdana"/>
-                <w:sz w:val="28"/>
-                <w:szCs w:val="28"/>
-              </w:rPr>
-            </w:pPr>
-          </w:p>
-        </w:tc>
-        <w:tc>
-          <w:tcPr>
-            <w:tcW w:w="3168" w:type="dxa"/>
-            <w:vAlign w:val="center"/>
-          </w:tcPr>
-          <w:p>
-            <w:pPr>
-              <w:pStyle w:val="TableParagraph"/>
-              <w:jc w:val="center"/>
-              <w:rPr>
-                <w:rFonts w:ascii="Verdana" w:hAnsi="Verdana"/>
-                <w:sz w:val="28"/>
-                <w:szCs w:val="28"/>
-              </w:rPr>
-            </w:pPr>
           </w:p>
         </w:tc>
       </w:tr>

</xml_diff>